<commit_message>
adding gitingore, word docx and gitingnore
</commit_message>
<xml_diff>
--- a/assn2_recursion/p2F19.docx
+++ b/assn2_recursion/p2F19.docx
@@ -997,8 +997,6 @@
           <w:szCs w:val="22"/>
         </w:rPr>
       </w:pPr>
-      <w:bookmarkStart w:id="0" w:name="_GoBack"/>
-      <w:bookmarkEnd w:id="0"/>
     </w:p>
     <w:p>
       <w:pPr>
@@ -1137,6 +1135,29 @@
           <w:szCs w:val="22"/>
         </w:rPr>
       </w:pPr>
+    </w:p>
+    <w:p>
+      <w:pPr>
+        <w:pStyle w:val="ListParagraph"/>
+        <w:ind w:left="990" w:right="-720"/>
+        <w:rPr>
+          <w:rFonts w:ascii="Comic Sans MS" w:hAnsi="Comic Sans MS"/>
+          <w:b/>
+          <w:bCs/>
+          <w:sz w:val="22"/>
+          <w:szCs w:val="22"/>
+        </w:rPr>
+      </w:pPr>
+      <w:r>
+        <w:rPr>
+          <w:rFonts w:ascii="Comic Sans MS" w:hAnsi="Comic Sans MS"/>
+          <w:b/>
+          <w:bCs/>
+          <w:sz w:val="22"/>
+          <w:szCs w:val="22"/>
+        </w:rPr>
+        <w:t>DONE</w:t>
+      </w:r>
     </w:p>
     <w:p>
       <w:pPr>
@@ -2036,6 +2057,28 @@
         <w:jc w:val="both"/>
         <w:rPr>
           <w:rFonts w:ascii="Comic Sans MS" w:hAnsi="Comic Sans MS"/>
+          <w:b/>
+          <w:sz w:val="22"/>
+          <w:szCs w:val="22"/>
+        </w:rPr>
+      </w:pPr>
+      <w:r>
+        <w:rPr>
+          <w:rFonts w:ascii="Comic Sans MS" w:hAnsi="Comic Sans MS"/>
+          <w:b/>
+          <w:sz w:val="22"/>
+          <w:szCs w:val="22"/>
+        </w:rPr>
+        <w:t>DONE</w:t>
+      </w:r>
+    </w:p>
+    <w:p>
+      <w:pPr>
+        <w:ind w:left="720"/>
+        <w:jc w:val="both"/>
+        <w:rPr>
+          <w:rFonts w:ascii="Comic Sans MS" w:hAnsi="Comic Sans MS"/>
+          <w:b/>
           <w:sz w:val="22"/>
           <w:szCs w:val="22"/>
         </w:rPr>
@@ -2061,13 +2104,30 @@
           <w:tab w:val="left" w:pos="13740"/>
           <w:tab w:val="left" w:pos="14656"/>
         </w:tabs>
-        <w:ind w:left="720"/>
-        <w:rPr>
-          <w:rFonts w:ascii="Comic Sans MS" w:hAnsi="Comic Sans MS" w:cs="Tahoma"/>
-          <w:sz w:val="22"/>
-          <w:szCs w:val="22"/>
-        </w:rPr>
-      </w:pPr>
+        <w:rPr>
+          <w:rFonts w:ascii="Comic Sans MS" w:hAnsi="Comic Sans MS" w:cs="Tahoma"/>
+          <w:sz w:val="22"/>
+          <w:szCs w:val="22"/>
+        </w:rPr>
+      </w:pPr>
+      <w:r>
+        <w:rPr>
+          <w:rFonts w:ascii="Comic Sans MS" w:hAnsi="Comic Sans MS"/>
+          <w:b/>
+          <w:sz w:val="22"/>
+          <w:szCs w:val="22"/>
+        </w:rPr>
+        <w:tab/>
+      </w:r>
+      <w:r>
+        <w:rPr>
+          <w:rFonts w:ascii="Comic Sans MS" w:hAnsi="Comic Sans MS"/>
+          <w:b/>
+          <w:sz w:val="22"/>
+          <w:szCs w:val="22"/>
+        </w:rPr>
+        <w:t>DONE</w:t>
+      </w:r>
     </w:p>
     <w:p>
       <w:pPr>
@@ -2106,7 +2166,25 @@
           <w:sz w:val="22"/>
           <w:szCs w:val="22"/>
         </w:rPr>
-        <w:t xml:space="preserve"> (2 points)  Given a binary tree, print out all of its root-to-leaf paths one per line.</w:t>
+        <w:t xml:space="preserve"> (2 </w:t>
+      </w:r>
+      <w:proofErr w:type="gramStart"/>
+      <w:r>
+        <w:rPr>
+          <w:rFonts w:ascii="Comic Sans MS" w:hAnsi="Comic Sans MS" w:cs="Tahoma"/>
+          <w:sz w:val="22"/>
+          <w:szCs w:val="22"/>
+        </w:rPr>
+        <w:t>points)  Given</w:t>
+      </w:r>
+      <w:proofErr w:type="gramEnd"/>
+      <w:r>
+        <w:rPr>
+          <w:rFonts w:ascii="Comic Sans MS" w:hAnsi="Comic Sans MS" w:cs="Tahoma"/>
+          <w:sz w:val="22"/>
+          <w:szCs w:val="22"/>
+        </w:rPr>
+        <w:t xml:space="preserve"> a binary tree, print out all of its root-to-leaf paths one per line.</w:t>
       </w:r>
     </w:p>
     <w:p>
@@ -2966,14 +3044,6 @@
           <w:szCs w:val="22"/>
         </w:rPr>
       </w:pPr>
-      <w:r>
-        <w:rPr>
-          <w:rFonts w:ascii="Comic Sans MS" w:hAnsi="Comic Sans MS" w:cs="Tahoma"/>
-          <w:sz w:val="22"/>
-          <w:szCs w:val="22"/>
-        </w:rPr>
-        <w:t>Input:</w:t>
-      </w:r>
     </w:p>
     <w:p>
       <w:pPr>
@@ -3001,14 +3071,6 @@
           <w:szCs w:val="22"/>
         </w:rPr>
       </w:pPr>
-      <w:r>
-        <w:rPr>
-          <w:rFonts w:ascii="Comic Sans MS" w:hAnsi="Comic Sans MS" w:cs="Tahoma"/>
-          <w:sz w:val="22"/>
-          <w:szCs w:val="22"/>
-        </w:rPr>
-        <w:t xml:space="preserve">      5</w:t>
-      </w:r>
     </w:p>
     <w:p>
       <w:pPr>
@@ -3042,7 +3104,8 @@
           <w:sz w:val="22"/>
           <w:szCs w:val="22"/>
         </w:rPr>
-        <w:t xml:space="preserve">     / \</w:t>
+        <w:lastRenderedPageBreak/>
+        <w:t>Input:</w:t>
       </w:r>
     </w:p>
     <w:p>
@@ -3077,8 +3140,7 @@
           <w:sz w:val="22"/>
           <w:szCs w:val="22"/>
         </w:rPr>
-        <w:lastRenderedPageBreak/>
-        <w:t xml:space="preserve">    9   3</w:t>
+        <w:t xml:space="preserve">      5</w:t>
       </w:r>
     </w:p>
     <w:p>
@@ -3113,7 +3175,7 @@
           <w:sz w:val="22"/>
           <w:szCs w:val="22"/>
         </w:rPr>
-        <w:t xml:space="preserve">   /     \</w:t>
+        <w:t xml:space="preserve">     / \</w:t>
       </w:r>
     </w:p>
     <w:p>
@@ -3148,7 +3210,7 @@
           <w:sz w:val="22"/>
           <w:szCs w:val="22"/>
         </w:rPr>
-        <w:t xml:space="preserve">  6       4</w:t>
+        <w:t xml:space="preserve">    9   3</w:t>
       </w:r>
     </w:p>
     <w:p>
@@ -3183,7 +3245,7 @@
           <w:sz w:val="22"/>
           <w:szCs w:val="22"/>
         </w:rPr>
-        <w:t xml:space="preserve"> / \</w:t>
+        <w:t xml:space="preserve">   /     \</w:t>
       </w:r>
     </w:p>
     <w:p>
@@ -3218,7 +3280,7 @@
           <w:sz w:val="22"/>
           <w:szCs w:val="22"/>
         </w:rPr>
-        <w:t>8   7</w:t>
+        <w:t xml:space="preserve">  6       4</w:t>
       </w:r>
     </w:p>
     <w:p>
@@ -3253,59 +3315,7 @@
           <w:sz w:val="22"/>
           <w:szCs w:val="22"/>
         </w:rPr>
-        <w:t>Output</w:t>
-      </w:r>
-      <w:r>
-        <w:rPr>
-          <w:rFonts w:ascii="Comic Sans MS" w:hAnsi="Comic Sans MS" w:cs="Tahoma"/>
-          <w:sz w:val="22"/>
-          <w:szCs w:val="22"/>
-        </w:rPr>
-        <w:t xml:space="preserve"> </w:t>
-      </w:r>
-      <w:proofErr w:type="spellStart"/>
-      <w:proofErr w:type="gramStart"/>
-      <w:r>
-        <w:rPr>
-          <w:rFonts w:ascii="Comic Sans MS" w:hAnsi="Comic Sans MS" w:cs="Tahoma"/>
-          <w:sz w:val="22"/>
-          <w:szCs w:val="22"/>
-        </w:rPr>
-        <w:t>byLevelZigZag</w:t>
-      </w:r>
-      <w:proofErr w:type="spellEnd"/>
-      <w:r>
-        <w:rPr>
-          <w:rFonts w:ascii="Comic Sans MS" w:hAnsi="Comic Sans MS" w:cs="Tahoma"/>
-          <w:sz w:val="22"/>
-          <w:szCs w:val="22"/>
-        </w:rPr>
-        <w:t>(</w:t>
-      </w:r>
-      <w:proofErr w:type="gramEnd"/>
-      <w:r>
-        <w:rPr>
-          <w:rFonts w:ascii="Comic Sans MS" w:hAnsi="Comic Sans MS" w:cs="Tahoma"/>
-          <w:sz w:val="22"/>
-          <w:szCs w:val="22"/>
-        </w:rPr>
-        <w:t>3)</w:t>
-      </w:r>
-      <w:r>
-        <w:rPr>
-          <w:rFonts w:ascii="Comic Sans MS" w:hAnsi="Comic Sans MS" w:cs="Tahoma"/>
-          <w:sz w:val="22"/>
-          <w:szCs w:val="22"/>
-        </w:rPr>
-        <w:t xml:space="preserve">: </w:t>
-      </w:r>
-      <w:r>
-        <w:rPr>
-          <w:rFonts w:ascii="Comic Sans MS" w:hAnsi="Comic Sans MS" w:cs="Tahoma"/>
-          <w:sz w:val="22"/>
-          <w:szCs w:val="22"/>
-        </w:rPr>
-        <w:t>8 7 4 6 9 3  5</w:t>
+        <w:t xml:space="preserve"> / \</w:t>
       </w:r>
     </w:p>
     <w:p>
@@ -3334,6 +3344,165 @@
           <w:szCs w:val="22"/>
         </w:rPr>
       </w:pPr>
+      <w:r>
+        <w:rPr>
+          <w:rFonts w:ascii="Comic Sans MS" w:hAnsi="Comic Sans MS" w:cs="Tahoma"/>
+          <w:sz w:val="22"/>
+          <w:szCs w:val="22"/>
+        </w:rPr>
+        <w:t>8   7</w:t>
+      </w:r>
+    </w:p>
+    <w:p>
+      <w:pPr>
+        <w:tabs>
+          <w:tab w:val="left" w:pos="916"/>
+          <w:tab w:val="left" w:pos="1832"/>
+          <w:tab w:val="left" w:pos="2748"/>
+          <w:tab w:val="left" w:pos="3664"/>
+          <w:tab w:val="left" w:pos="4580"/>
+          <w:tab w:val="left" w:pos="5496"/>
+          <w:tab w:val="left" w:pos="6412"/>
+          <w:tab w:val="left" w:pos="7328"/>
+          <w:tab w:val="left" w:pos="8244"/>
+          <w:tab w:val="left" w:pos="9160"/>
+          <w:tab w:val="left" w:pos="10076"/>
+          <w:tab w:val="left" w:pos="10992"/>
+          <w:tab w:val="left" w:pos="11908"/>
+          <w:tab w:val="left" w:pos="12824"/>
+          <w:tab w:val="left" w:pos="13740"/>
+          <w:tab w:val="left" w:pos="14656"/>
+        </w:tabs>
+        <w:rPr>
+          <w:rFonts w:ascii="Comic Sans MS" w:hAnsi="Comic Sans MS" w:cs="Tahoma"/>
+          <w:sz w:val="22"/>
+          <w:szCs w:val="22"/>
+        </w:rPr>
+      </w:pPr>
+      <w:r>
+        <w:rPr>
+          <w:rFonts w:ascii="Comic Sans MS" w:hAnsi="Comic Sans MS" w:cs="Tahoma"/>
+          <w:sz w:val="22"/>
+          <w:szCs w:val="22"/>
+        </w:rPr>
+        <w:t>Output</w:t>
+      </w:r>
+      <w:r>
+        <w:rPr>
+          <w:rFonts w:ascii="Comic Sans MS" w:hAnsi="Comic Sans MS" w:cs="Tahoma"/>
+          <w:sz w:val="22"/>
+          <w:szCs w:val="22"/>
+        </w:rPr>
+        <w:t xml:space="preserve"> </w:t>
+      </w:r>
+      <w:proofErr w:type="spellStart"/>
+      <w:proofErr w:type="gramStart"/>
+      <w:r>
+        <w:rPr>
+          <w:rFonts w:ascii="Comic Sans MS" w:hAnsi="Comic Sans MS" w:cs="Tahoma"/>
+          <w:sz w:val="22"/>
+          <w:szCs w:val="22"/>
+        </w:rPr>
+        <w:t>byLevelZigZag</w:t>
+      </w:r>
+      <w:proofErr w:type="spellEnd"/>
+      <w:r>
+        <w:rPr>
+          <w:rFonts w:ascii="Comic Sans MS" w:hAnsi="Comic Sans MS" w:cs="Tahoma"/>
+          <w:sz w:val="22"/>
+          <w:szCs w:val="22"/>
+        </w:rPr>
+        <w:t>(</w:t>
+      </w:r>
+      <w:proofErr w:type="gramEnd"/>
+      <w:r>
+        <w:rPr>
+          <w:rFonts w:ascii="Comic Sans MS" w:hAnsi="Comic Sans MS" w:cs="Tahoma"/>
+          <w:sz w:val="22"/>
+          <w:szCs w:val="22"/>
+        </w:rPr>
+        <w:t>3)</w:t>
+      </w:r>
+      <w:r>
+        <w:rPr>
+          <w:rFonts w:ascii="Comic Sans MS" w:hAnsi="Comic Sans MS" w:cs="Tahoma"/>
+          <w:sz w:val="22"/>
+          <w:szCs w:val="22"/>
+        </w:rPr>
+        <w:t xml:space="preserve">: </w:t>
+      </w:r>
+      <w:r>
+        <w:rPr>
+          <w:rFonts w:ascii="Comic Sans MS" w:hAnsi="Comic Sans MS" w:cs="Tahoma"/>
+          <w:sz w:val="22"/>
+          <w:szCs w:val="22"/>
+        </w:rPr>
+        <w:t>8 7 4 6 9 3  5</w:t>
+      </w:r>
+    </w:p>
+    <w:p>
+      <w:pPr>
+        <w:tabs>
+          <w:tab w:val="left" w:pos="916"/>
+          <w:tab w:val="left" w:pos="1832"/>
+          <w:tab w:val="left" w:pos="2748"/>
+          <w:tab w:val="left" w:pos="3664"/>
+          <w:tab w:val="left" w:pos="4580"/>
+          <w:tab w:val="left" w:pos="5496"/>
+          <w:tab w:val="left" w:pos="6412"/>
+          <w:tab w:val="left" w:pos="7328"/>
+          <w:tab w:val="left" w:pos="8244"/>
+          <w:tab w:val="left" w:pos="9160"/>
+          <w:tab w:val="left" w:pos="10076"/>
+          <w:tab w:val="left" w:pos="10992"/>
+          <w:tab w:val="left" w:pos="11908"/>
+          <w:tab w:val="left" w:pos="12824"/>
+          <w:tab w:val="left" w:pos="13740"/>
+          <w:tab w:val="left" w:pos="14656"/>
+        </w:tabs>
+        <w:rPr>
+          <w:rFonts w:ascii="Comic Sans MS" w:hAnsi="Comic Sans MS" w:cs="Tahoma"/>
+          <w:sz w:val="22"/>
+          <w:szCs w:val="22"/>
+        </w:rPr>
+      </w:pPr>
+    </w:p>
+    <w:p>
+      <w:pPr>
+        <w:tabs>
+          <w:tab w:val="left" w:pos="916"/>
+          <w:tab w:val="left" w:pos="1832"/>
+          <w:tab w:val="left" w:pos="2748"/>
+          <w:tab w:val="left" w:pos="3664"/>
+          <w:tab w:val="left" w:pos="4580"/>
+          <w:tab w:val="left" w:pos="5496"/>
+          <w:tab w:val="left" w:pos="6412"/>
+          <w:tab w:val="left" w:pos="7328"/>
+          <w:tab w:val="left" w:pos="8244"/>
+          <w:tab w:val="left" w:pos="9160"/>
+          <w:tab w:val="left" w:pos="10076"/>
+          <w:tab w:val="left" w:pos="10992"/>
+          <w:tab w:val="left" w:pos="11908"/>
+          <w:tab w:val="left" w:pos="12824"/>
+          <w:tab w:val="left" w:pos="13740"/>
+          <w:tab w:val="left" w:pos="14656"/>
+        </w:tabs>
+        <w:rPr>
+          <w:rFonts w:ascii="Comic Sans MS" w:hAnsi="Comic Sans MS" w:cs="Tahoma"/>
+          <w:b/>
+          <w:sz w:val="22"/>
+          <w:szCs w:val="22"/>
+        </w:rPr>
+      </w:pPr>
+      <w:r>
+        <w:rPr>
+          <w:rFonts w:ascii="Comic Sans MS" w:hAnsi="Comic Sans MS" w:cs="Tahoma"/>
+          <w:b/>
+          <w:sz w:val="22"/>
+          <w:szCs w:val="22"/>
+        </w:rPr>
+        <w:t>DONE</w:t>
+      </w:r>
     </w:p>
     <w:p>
       <w:pPr>
@@ -3372,7 +3541,16 @@
           <w:sz w:val="22"/>
           <w:szCs w:val="22"/>
         </w:rPr>
-        <w:t xml:space="preserve">(2 points)  </w:t>
+        <w:t xml:space="preserve">(2 </w:t>
+      </w:r>
+      <w:proofErr w:type="gramStart"/>
+      <w:r>
+        <w:rPr>
+          <w:rFonts w:ascii="Comic Sans MS" w:hAnsi="Comic Sans MS" w:cs="Tahoma"/>
+          <w:sz w:val="22"/>
+          <w:szCs w:val="22"/>
+        </w:rPr>
+        <w:t xml:space="preserve">points)  </w:t>
       </w:r>
       <w:proofErr w:type="spellStart"/>
       <w:r>
@@ -3392,6 +3570,7 @@
         <w:t>BST</w:t>
       </w:r>
       <w:proofErr w:type="spellEnd"/>
+      <w:proofErr w:type="gramEnd"/>
       <w:r>
         <w:rPr>
           <w:rFonts w:ascii="Comic Sans MS" w:hAnsi="Comic Sans MS" w:cs="Tahoma"/>
@@ -3802,6 +3981,7 @@
           <w:sz w:val="22"/>
           <w:szCs w:val="22"/>
         </w:rPr>
+        <w:lastRenderedPageBreak/>
         <w:drawing>
           <wp:anchor distT="0" distB="0" distL="114300" distR="114300" simplePos="0" relativeHeight="251658240" behindDoc="1" locked="0" layoutInCell="1" allowOverlap="1">
             <wp:simplePos x="0" y="0"/>
@@ -3881,16 +4061,34 @@
           <w:sz w:val="22"/>
           <w:szCs w:val="22"/>
         </w:rPr>
-        <w:t>points)  Given</w:t>
+        <w:t xml:space="preserve">points)  </w:t>
+      </w:r>
+      <w:r>
+        <w:rPr>
+          <w:rFonts w:ascii="Comic Sans MS" w:hAnsi="Comic Sans MS"/>
+          <w:b/>
+          <w:sz w:val="22"/>
+          <w:szCs w:val="22"/>
+        </w:rPr>
+        <w:t>DONE</w:t>
       </w:r>
       <w:proofErr w:type="gramEnd"/>
       <w:r>
         <w:rPr>
           <w:rFonts w:ascii="Comic Sans MS" w:hAnsi="Comic Sans MS"/>
-          <w:sz w:val="22"/>
-          <w:szCs w:val="22"/>
-        </w:rPr>
-        <w:t xml:space="preserve"> a number k,  </w:t>
+          <w:b/>
+          <w:sz w:val="22"/>
+          <w:szCs w:val="22"/>
+        </w:rPr>
+        <w:t xml:space="preserve"> </w:t>
+      </w:r>
+      <w:r>
+        <w:rPr>
+          <w:rFonts w:ascii="Comic Sans MS" w:hAnsi="Comic Sans MS"/>
+          <w:sz w:val="22"/>
+          <w:szCs w:val="22"/>
+        </w:rPr>
+        <w:t xml:space="preserve">Given a number k,  </w:t>
       </w:r>
       <w:proofErr w:type="spellStart"/>
       <w:r>
@@ -3934,6 +4132,18 @@
         </w:rPr>
         <w:t xml:space="preserve"> For example.</w:t>
       </w:r>
+    </w:p>
+    <w:p>
+      <w:pPr>
+        <w:pStyle w:val="ListParagraph"/>
+        <w:ind w:left="990"/>
+        <w:jc w:val="both"/>
+        <w:rPr>
+          <w:rFonts w:ascii="Comic Sans MS" w:hAnsi="Comic Sans MS"/>
+          <w:sz w:val="22"/>
+          <w:szCs w:val="22"/>
+        </w:rPr>
+      </w:pPr>
     </w:p>
     <w:p>
       <w:pPr>
@@ -3955,7 +4165,6 @@
           <w:sz w:val="22"/>
           <w:szCs w:val="22"/>
         </w:rPr>
-        <w:lastRenderedPageBreak/>
         <w:t xml:space="preserve"> </w:t>
       </w:r>
       <w:r>
@@ -3972,15 +4181,33 @@
           <w:sz w:val="22"/>
           <w:szCs w:val="22"/>
         </w:rPr>
-        <w:t xml:space="preserve">2 points)  </w:t>
-      </w:r>
-      <w:r>
-        <w:rPr>
-          <w:rFonts w:ascii="Comic Sans MS" w:hAnsi="Comic Sans MS"/>
-          <w:sz w:val="22"/>
-          <w:szCs w:val="22"/>
-        </w:rPr>
-        <w:t>Create a</w:t>
+        <w:t xml:space="preserve">2 </w:t>
+      </w:r>
+      <w:proofErr w:type="gramStart"/>
+      <w:r>
+        <w:rPr>
+          <w:rFonts w:ascii="Comic Sans MS" w:hAnsi="Comic Sans MS"/>
+          <w:sz w:val="22"/>
+          <w:szCs w:val="22"/>
+        </w:rPr>
+        <w:t xml:space="preserve">points)  </w:t>
+      </w:r>
+      <w:r>
+        <w:rPr>
+          <w:rFonts w:ascii="Comic Sans MS" w:hAnsi="Comic Sans MS"/>
+          <w:sz w:val="22"/>
+          <w:szCs w:val="22"/>
+        </w:rPr>
+        <w:t>Create</w:t>
+      </w:r>
+      <w:proofErr w:type="gramEnd"/>
+      <w:r>
+        <w:rPr>
+          <w:rFonts w:ascii="Comic Sans MS" w:hAnsi="Comic Sans MS"/>
+          <w:sz w:val="22"/>
+          <w:szCs w:val="22"/>
+        </w:rPr>
+        <w:t xml:space="preserve"> a</w:t>
       </w:r>
       <w:r>
         <w:rPr>
@@ -4038,7 +4265,16 @@
           <w:sz w:val="22"/>
           <w:szCs w:val="22"/>
         </w:rPr>
-        <w:t xml:space="preserve"> For example, </w:t>
+        <w:t xml:space="preserve"> For </w:t>
+      </w:r>
+      <w:proofErr w:type="gramStart"/>
+      <w:r>
+        <w:rPr>
+          <w:rFonts w:ascii="Comic Sans MS" w:hAnsi="Comic Sans MS"/>
+          <w:sz w:val="22"/>
+          <w:szCs w:val="22"/>
+        </w:rPr>
+        <w:t xml:space="preserve">example, </w:t>
       </w:r>
       <w:r>
         <w:rPr>
@@ -4058,6 +4294,7 @@
         <w:t>buildTreeTraversals</w:t>
       </w:r>
       <w:proofErr w:type="spellEnd"/>
+      <w:proofErr w:type="gramEnd"/>
       <w:r>
         <w:rPr>
           <w:rFonts w:ascii="Comic Sans MS" w:hAnsi="Comic Sans MS"/>
@@ -4228,6 +4465,8 @@
           <w:szCs w:val="22"/>
         </w:rPr>
       </w:pPr>
+      <w:bookmarkStart w:id="0" w:name="_GoBack"/>
+      <w:bookmarkEnd w:id="0"/>
     </w:p>
     <w:p>
       <w:pPr>
@@ -4247,8 +4486,8 @@
         </w:rPr>
         <w:drawing>
           <wp:inline distT="0" distB="0" distL="0" distR="0">
-            <wp:extent cx="2695238" cy="3285714"/>
-            <wp:effectExtent l="0" t="0" r="0" b="0"/>
+            <wp:extent cx="1783080" cy="2173720"/>
+            <wp:effectExtent l="0" t="0" r="7620" b="0"/>
             <wp:docPr id="9" name="Picture 9"/>
             <wp:cNvGraphicFramePr>
               <a:graphicFrameLocks xmlns:a="http://schemas.openxmlformats.org/drawingml/2006/main" noChangeAspect="1"/>
@@ -4275,7 +4514,7 @@
                   <pic:spPr>
                     <a:xfrm>
                       <a:off x="0" y="0"/>
-                      <a:ext cx="2695238" cy="3285714"/>
+                      <a:ext cx="1792121" cy="2184742"/>
                     </a:xfrm>
                     <a:prstGeom prst="rect">
                       <a:avLst/>
@@ -4720,7 +4959,6 @@
           <w:sz w:val="22"/>
           <w:szCs w:val="22"/>
         </w:rPr>
-        <w:lastRenderedPageBreak/>
         <w:drawing>
           <wp:inline distT="0" distB="0" distL="0" distR="0">
             <wp:extent cx="6296904" cy="4572638"/>
@@ -4839,6 +5077,7 @@
           <w:sz w:val="22"/>
           <w:szCs w:val="22"/>
         </w:rPr>
+        <w:lastRenderedPageBreak/>
         <w:drawing>
           <wp:inline distT="0" distB="0" distL="0" distR="0">
             <wp:extent cx="4391638" cy="2152950"/>
@@ -5848,6 +6087,7 @@
     <w:lsdException w:name="HTML Sample" w:semiHidden="1" w:unhideWhenUsed="1"/>
     <w:lsdException w:name="HTML Typewriter" w:semiHidden="1" w:unhideWhenUsed="1"/>
     <w:lsdException w:name="HTML Variable" w:semiHidden="1" w:unhideWhenUsed="1"/>
+    <w:lsdException w:name="Normal Table" w:semiHidden="1" w:unhideWhenUsed="1"/>
     <w:lsdException w:name="annotation subject" w:semiHidden="1" w:unhideWhenUsed="1"/>
     <w:lsdException w:name="No List" w:semiHidden="1" w:unhideWhenUsed="1"/>
     <w:lsdException w:name="Outline List 1" w:semiHidden="1" w:unhideWhenUsed="1"/>
@@ -5891,8 +6131,10 @@
     <w:lsdException w:name="Table Elegant" w:semiHidden="1" w:unhideWhenUsed="1"/>
     <w:lsdException w:name="Table Professional" w:semiHidden="1" w:unhideWhenUsed="1"/>
     <w:lsdException w:name="Table Subtle 1" w:semiHidden="1" w:unhideWhenUsed="1"/>
+    <w:lsdException w:name="Table Subtle 2" w:semiHidden="1" w:unhideWhenUsed="1"/>
     <w:lsdException w:name="Table Web 1" w:semiHidden="1" w:unhideWhenUsed="1"/>
     <w:lsdException w:name="Table Web 2" w:semiHidden="1" w:unhideWhenUsed="1"/>
+    <w:lsdException w:name="Table Web 3" w:semiHidden="1" w:unhideWhenUsed="1"/>
     <w:lsdException w:name="Balloon Text" w:semiHidden="1" w:unhideWhenUsed="1"/>
     <w:lsdException w:name="Table Grid" w:uiPriority="59"/>
     <w:lsdException w:name="Table Theme" w:semiHidden="1" w:unhideWhenUsed="1"/>

</xml_diff>